<commit_message>
chnages in amws vpc
</commit_message>
<xml_diff>
--- a/aws_complete (Repaired).docx
+++ b/aws_complete (Repaired).docx
@@ -3372,8 +3372,117 @@
         <w:t xml:space="preserve">. </w:t>
       </w:r>
     </w:p>
+    <w:p>
+      <w:r>
+        <w:t>One NACL can apply multiple subnets</w:t>
+      </w:r>
+      <w:r>
+        <w:t>.</w:t>
+      </w:r>
+    </w:p>
+    <w:p>
+      <w:r>
+        <w:t>Rules are in multiple of hundred. Because rules will apply from precedence.</w:t>
+      </w:r>
+    </w:p>
     <w:p/>
     <w:p>
+      <w:r>
+        <w:t>Example:</w:t>
+      </w:r>
+      <w:r>
+        <w:t xml:space="preserve"> If 100 rule is allowing and 101 is not allowing . In this situation 100 rule allow is work.</w:t>
+      </w:r>
+    </w:p>
+    <w:p>
+      <w:pPr>
+        <w:rPr>
+          <w:b/>
+          <w:sz w:val="32"/>
+          <w:szCs w:val="32"/>
+          <w:highlight w:val="red"/>
+        </w:rPr>
+      </w:pPr>
+      <w:r>
+        <w:rPr>
+          <w:b/>
+          <w:sz w:val="32"/>
+          <w:szCs w:val="32"/>
+          <w:highlight w:val="red"/>
+        </w:rPr>
+        <w:t>In bound and out bound should mention because it is stateless.</w:t>
+      </w:r>
+    </w:p>
+    <w:p>
+      <w:pPr>
+        <w:rPr>
+          <w:b/>
+          <w:sz w:val="32"/>
+          <w:szCs w:val="32"/>
+        </w:rPr>
+      </w:pPr>
+      <w:r>
+        <w:rPr>
+          <w:b/>
+          <w:sz w:val="32"/>
+          <w:szCs w:val="32"/>
+          <w:highlight w:val="red"/>
+        </w:rPr>
+        <w:t>While specifying outbound rules in nacl we should specify aperimal-ports from 1024-65535. Because out going traffic will go from this.</w:t>
+      </w:r>
+    </w:p>
+    <w:p/>
+    <w:p>
+      <w:r>
+        <w:t xml:space="preserve">                                                           Flow Logs</w:t>
+      </w:r>
+    </w:p>
+    <w:p>
+      <w:pPr>
+        <w:pStyle w:val="ListParagraph"/>
+        <w:numPr>
+          <w:ilvl w:val="0"/>
+          <w:numId w:val="25"/>
+        </w:numPr>
+      </w:pPr>
+      <w:r>
+        <w:t>Applicable to VPC</w:t>
+      </w:r>
+    </w:p>
+    <w:p>
+      <w:pPr>
+        <w:pStyle w:val="ListParagraph"/>
+        <w:numPr>
+          <w:ilvl w:val="0"/>
+          <w:numId w:val="25"/>
+        </w:numPr>
+      </w:pPr>
+      <w:r>
+        <w:t>We can send this logs to s3 and cloud watch(to send logs to cloud watch cloud watch group is required)</w:t>
+      </w:r>
+    </w:p>
+    <w:p>
+      <w:pPr>
+        <w:pStyle w:val="ListParagraph"/>
+        <w:numPr>
+          <w:ilvl w:val="0"/>
+          <w:numId w:val="25"/>
+        </w:numPr>
+      </w:pPr>
+      <w:r>
+        <w:t>Role is required to attach the flow log.</w:t>
+      </w:r>
+    </w:p>
+    <w:p/>
+    <w:p/>
+    <w:p/>
+    <w:p/>
+    <w:p/>
+    <w:p/>
+    <w:p>
+      <w:r>
+        <w:t xml:space="preserve">                                                   </w:t>
+      </w:r>
       <w:r>
         <w:t>Difference between NACL &amp; SUCURITY GROUP.</w:t>
       </w:r>
@@ -4040,6 +4149,7 @@
     <w:p/>
     <w:p>
       <w:r>
+        <w:lastRenderedPageBreak/>
         <w:t>Difference between NAT gate way and NAT instance</w:t>
       </w:r>
     </w:p>
@@ -4716,7 +4826,6 @@
         </w:numPr>
       </w:pPr>
       <w:r>
-        <w:lastRenderedPageBreak/>
         <w:t>This will useful to connect private subnet instance from public subnet.</w:t>
       </w:r>
     </w:p>
@@ -5179,7 +5288,6 @@
           <w:noProof/>
           <w:color w:val="222222"/>
         </w:rPr>
-        <w:lastRenderedPageBreak/>
         <w:pict>
           <v:shape id="_x0000_s1031" type="#_x0000_t202" style="position:absolute;margin-left:442.5pt;margin-top:19.95pt;width:37.5pt;height:19.5pt;z-index:251663360">
             <v:textbox>
@@ -5318,6 +5426,7 @@
         <w:rPr>
           <w:color w:val="FF0000"/>
         </w:rPr>
+        <w:lastRenderedPageBreak/>
         <w:t>Unhealthy Thresh hold</w:t>
       </w:r>
       <w:r>
@@ -5480,7 +5589,6 @@
     <w:p/>
     <w:p>
       <w:r>
-        <w:lastRenderedPageBreak/>
         <w:t xml:space="preserve">Acces Log: </w:t>
       </w:r>
       <w:r>
@@ -5544,6 +5652,7 @@
     </w:p>
     <w:p>
       <w:r>
+        <w:lastRenderedPageBreak/>
         <w:t xml:space="preserve">1)AMI </w:t>
       </w:r>
       <w:r>
@@ -5891,6 +6000,7 @@
         </w:numPr>
       </w:pPr>
       <w:r>
+        <w:lastRenderedPageBreak/>
         <w:t>We can share snap shot to another account by specifying another account id.</w:t>
       </w:r>
     </w:p>
@@ -6096,6 +6206,7 @@
     </w:p>
     <w:p>
       <w:r>
+        <w:lastRenderedPageBreak/>
         <w:t>This disk can be used across network, across region,</w:t>
       </w:r>
     </w:p>
@@ -6176,7 +6287,6 @@
     </w:p>
     <w:p>
       <w:r>
-        <w:lastRenderedPageBreak/>
         <w:t>2)Environment Variable: These credentials are exported in current machine.</w:t>
       </w:r>
     </w:p>
@@ -6209,6 +6319,7 @@
         </w:rPr>
       </w:pPr>
       <w:r>
+        <w:lastRenderedPageBreak/>
         <w:t xml:space="preserve">Terraform state files: Every run of terrafom, state of the terraform will store in </w:t>
       </w:r>
       <w:r>
@@ -6479,6 +6590,7 @@
     </w:p>
     <w:p>
       <w:r>
+        <w:lastRenderedPageBreak/>
         <w:t xml:space="preserve">Map  :  { </w:t>
       </w:r>
     </w:p>
@@ -6619,66 +6731,66 @@
         </w:rPr>
       </w:pPr>
       <w:r>
+        <w:t>}</w:t>
+      </w:r>
+      <w:r>
+        <w:tab/>
+      </w:r>
+      <w:r>
+        <w:tab/>
+      </w:r>
+      <w:r>
+        <w:tab/>
+      </w:r>
+      <w:r>
+        <w:tab/>
+      </w:r>
+      <w:r>
+        <w:tab/>
+      </w:r>
+      <w:r>
+        <w:tab/>
+      </w:r>
+      <w:r>
+        <w:rPr>
+          <w:color w:val="FF0000"/>
+        </w:rPr>
+        <w:t>Map:</w:t>
+      </w:r>
+    </w:p>
+    <w:p/>
+    <w:p>
+      <w:r>
+        <w:t>varaible "imageid" {</w:t>
+      </w:r>
+    </w:p>
+    <w:p>
+      <w:r>
+        <w:t>type="Map"</w:t>
+      </w:r>
+    </w:p>
+    <w:p>
+      <w:r>
+        <w:t>default={</w:t>
+      </w:r>
+    </w:p>
+    <w:p>
+      <w:r>
+        <w:tab/>
+        <w:t>"andhrapradesh"="amaravathi"</w:t>
+      </w:r>
+    </w:p>
+    <w:p>
+      <w:r>
+        <w:tab/>
+        <w:t>"telengana" = "hyderabad"</w:t>
+      </w:r>
+    </w:p>
+    <w:p>
+      <w:r>
         <w:lastRenderedPageBreak/>
         <w:t>}</w:t>
       </w:r>
-      <w:r>
-        <w:tab/>
-      </w:r>
-      <w:r>
-        <w:tab/>
-      </w:r>
-      <w:r>
-        <w:tab/>
-      </w:r>
-      <w:r>
-        <w:tab/>
-      </w:r>
-      <w:r>
-        <w:tab/>
-      </w:r>
-      <w:r>
-        <w:tab/>
-      </w:r>
-      <w:r>
-        <w:rPr>
-          <w:color w:val="FF0000"/>
-        </w:rPr>
-        <w:t>Map:</w:t>
-      </w:r>
-    </w:p>
-    <w:p/>
-    <w:p>
-      <w:r>
-        <w:t>varaible "imageid" {</w:t>
-      </w:r>
-    </w:p>
-    <w:p>
-      <w:r>
-        <w:t>type="Map"</w:t>
-      </w:r>
-    </w:p>
-    <w:p>
-      <w:r>
-        <w:t>default={</w:t>
-      </w:r>
-    </w:p>
-    <w:p>
-      <w:r>
-        <w:tab/>
-        <w:t>"andhrapradesh"="amaravathi"</w:t>
-      </w:r>
-    </w:p>
-    <w:p>
-      <w:r>
-        <w:tab/>
-        <w:t>"telengana" = "hyderabad"</w:t>
-      </w:r>
-    </w:p>
-    <w:p>
-      <w:r>
-        <w:t>}</w:t>
-      </w:r>
     </w:p>
     <w:p>
       <w:r>
@@ -6879,7 +6991,6 @@
         <w:rPr>
           <w:color w:val="FF0000"/>
         </w:rPr>
-        <w:lastRenderedPageBreak/>
         <w:t>modules   "samole_module"{</w:t>
       </w:r>
     </w:p>
@@ -7238,7 +7349,6 @@
             <w:rFonts w:ascii="Georgia" w:hAnsi="Georgia"/>
             <w:color w:val="000000"/>
           </w:rPr>
-          <w:lastRenderedPageBreak/>
           <w:t>In this article we will install latest version of Kubernetes 1.7 on CentOS 7 / RHEL 7 with kubeadm utility. In my setup I am taking three CentOS 7 servers with minimal installation. One server will acts master node and rest two servers will be minion or worker nodes.</w:t>
         </w:r>
       </w:ins>
@@ -7262,6 +7372,7 @@
           <w:color w:val="155C8E"/>
           <w:bdr w:val="none" w:sz="0" w:space="0" w:color="auto" w:frame="1"/>
         </w:rPr>
+        <w:lastRenderedPageBreak/>
         <w:drawing>
           <wp:inline distT="0" distB="0" distL="0" distR="0">
             <wp:extent cx="7486650" cy="3962400"/>
@@ -7617,7 +7728,6 @@
             <w:color w:val="000000"/>
             <w:bdr w:val="none" w:sz="0" w:space="0" w:color="auto" w:frame="1"/>
           </w:rPr>
-          <w:lastRenderedPageBreak/>
           <w:t>Kube-Proxy</w:t>
         </w:r>
         <w:r>
@@ -7693,6 +7803,7 @@
             <w:szCs w:val="42"/>
             <w:bdr w:val="none" w:sz="0" w:space="0" w:color="auto" w:frame="1"/>
           </w:rPr>
+          <w:lastRenderedPageBreak/>
           <w:t>Installations Steps of Kubernetes 1.7 on CentOS 7 / RHEL 7</w:t>
         </w:r>
       </w:ins>
@@ -8208,7 +8319,6 @@
             <w:color w:val="000000"/>
             <w:bdr w:val="none" w:sz="0" w:space="0" w:color="auto" w:frame="1"/>
           </w:rPr>
-          <w:lastRenderedPageBreak/>
           <w:t>Note:</w:t>
         </w:r>
         <w:r>
@@ -8246,6 +8356,7 @@
             <w:sz w:val="18"/>
             <w:szCs w:val="18"/>
           </w:rPr>
+          <w:lastRenderedPageBreak/>
           <w:t>192.168.1.30 k8s-master</w:t>
         </w:r>
       </w:ins>
@@ -8768,7 +8879,6 @@
             <w:rFonts w:ascii="Georgia" w:hAnsi="Georgia"/>
             <w:color w:val="000000"/>
           </w:rPr>
-          <w:lastRenderedPageBreak/>
           <w:t>Start and enable kubectl and docker service</w:t>
         </w:r>
       </w:ins>
@@ -8799,6 +8909,7 @@
             <w:sz w:val="18"/>
             <w:szCs w:val="18"/>
           </w:rPr>
+          <w:lastRenderedPageBreak/>
           <w:t>[root@k8s-master ~]# systemctl restart docker &amp;&amp; systemctl enable docker</w:t>
         </w:r>
       </w:ins>
@@ -8959,7 +9070,6 @@
           <w:color w:val="155C8E"/>
           <w:bdr w:val="none" w:sz="0" w:space="0" w:color="auto" w:frame="1"/>
         </w:rPr>
-        <w:lastRenderedPageBreak/>
         <w:drawing>
           <wp:inline distT="0" distB="0" distL="0" distR="0">
             <wp:extent cx="9753600" cy="5219700"/>
@@ -9029,6 +9139,7 @@
             <w:rFonts w:ascii="Georgia" w:hAnsi="Georgia"/>
             <w:color w:val="000000"/>
           </w:rPr>
+          <w:lastRenderedPageBreak/>
           <w:t>As we can see in the output that kubernetes master has been initialized successfully. Execute the beneath commands to use the cluster as root user.</w:t>
         </w:r>
       </w:ins>
@@ -9197,7 +9308,6 @@
           <w:color w:val="155C8E"/>
           <w:bdr w:val="none" w:sz="0" w:space="0" w:color="auto" w:frame="1"/>
         </w:rPr>
-        <w:lastRenderedPageBreak/>
         <w:drawing>
           <wp:inline distT="0" distB="0" distL="0" distR="0">
             <wp:extent cx="7515225" cy="1704975"/>
@@ -9521,6 +9631,7 @@
             <w:rFonts w:ascii="Georgia" w:hAnsi="Georgia"/>
             <w:color w:val="000000"/>
           </w:rPr>
+          <w:lastRenderedPageBreak/>
           <w:t>Now run the following commands to verify the status</w:t>
         </w:r>
       </w:ins>
@@ -9731,7 +9842,6 @@
             <w:sz w:val="18"/>
             <w:szCs w:val="18"/>
           </w:rPr>
-          <w:lastRenderedPageBreak/>
           <w:t>kube-system   kube-apiserver-k8s-master            1/1       Running   0          57m</w:t>
         </w:r>
       </w:ins>
@@ -10142,6 +10252,7 @@
             <w:sz w:val="18"/>
             <w:szCs w:val="18"/>
           </w:rPr>
+          <w:lastRenderedPageBreak/>
           <w:t>~]# firewall-cmd --permanent --add-port=10255/tcp</w:t>
         </w:r>
       </w:ins>
@@ -10325,7 +10436,6 @@
             <w:sz w:val="18"/>
             <w:szCs w:val="18"/>
           </w:rPr>
-          <w:lastRenderedPageBreak/>
           <w:t>~]# cat &lt;&lt;EOF &gt; /etc/yum.repos.d/kubernetes.repo</w:t>
         </w:r>
       </w:ins>
@@ -10771,6 +10881,7 @@
             <w:sz w:val="18"/>
             <w:szCs w:val="18"/>
           </w:rPr>
+          <w:lastRenderedPageBreak/>
           <w:t>[root@worker-node2 ~]# systemctl restart docker &amp;&amp; systemctl enable docker</w:t>
         </w:r>
       </w:ins>
@@ -10878,7 +10989,6 @@
             <w:rFonts w:ascii="Georgia" w:hAnsi="Georgia"/>
             <w:color w:val="000000"/>
           </w:rPr>
-          <w:lastRenderedPageBreak/>
           <w:t>Output of above command would be something like below</w:t>
         </w:r>
       </w:ins>
@@ -11024,6 +11134,7 @@
           <w:color w:val="155C8E"/>
           <w:bdr w:val="none" w:sz="0" w:space="0" w:color="auto" w:frame="1"/>
         </w:rPr>
+        <w:lastRenderedPageBreak/>
         <w:drawing>
           <wp:inline distT="0" distB="0" distL="0" distR="0">
             <wp:extent cx="9753600" cy="3124200"/>
@@ -11123,7 +11234,6 @@
             <w:sz w:val="18"/>
             <w:szCs w:val="18"/>
           </w:rPr>
-          <w:lastRenderedPageBreak/>
           <w:t>[root@k8s-master ~]# kubectl get nodes</w:t>
         </w:r>
       </w:ins>
@@ -13975,6 +14085,95 @@
     </w:lvl>
   </w:abstractNum>
   <w:abstractNum w:abstractNumId="23">
+    <w:nsid w:val="7B802D6C"/>
+    <w:multiLevelType w:val="hybridMultilevel"/>
+    <w:tmpl w:val="7E02A55A"/>
+    <w:lvl w:ilvl="0" w:tplc="04090011">
+      <w:start w:val="1"/>
+      <w:numFmt w:val="decimal"/>
+      <w:lvlText w:val="%1)"/>
+      <w:lvlJc w:val="left"/>
+      <w:pPr>
+        <w:ind w:left="720" w:hanging="360"/>
+      </w:pPr>
+      <w:rPr>
+        <w:rFonts w:hint="default"/>
+      </w:rPr>
+    </w:lvl>
+    <w:lvl w:ilvl="1" w:tplc="04090019" w:tentative="1">
+      <w:start w:val="1"/>
+      <w:numFmt w:val="lowerLetter"/>
+      <w:lvlText w:val="%2."/>
+      <w:lvlJc w:val="left"/>
+      <w:pPr>
+        <w:ind w:left="1440" w:hanging="360"/>
+      </w:pPr>
+    </w:lvl>
+    <w:lvl w:ilvl="2" w:tplc="0409001B" w:tentative="1">
+      <w:start w:val="1"/>
+      <w:numFmt w:val="lowerRoman"/>
+      <w:lvlText w:val="%3."/>
+      <w:lvlJc w:val="right"/>
+      <w:pPr>
+        <w:ind w:left="2160" w:hanging="180"/>
+      </w:pPr>
+    </w:lvl>
+    <w:lvl w:ilvl="3" w:tplc="0409000F" w:tentative="1">
+      <w:start w:val="1"/>
+      <w:numFmt w:val="decimal"/>
+      <w:lvlText w:val="%4."/>
+      <w:lvlJc w:val="left"/>
+      <w:pPr>
+        <w:ind w:left="2880" w:hanging="360"/>
+      </w:pPr>
+    </w:lvl>
+    <w:lvl w:ilvl="4" w:tplc="04090019" w:tentative="1">
+      <w:start w:val="1"/>
+      <w:numFmt w:val="lowerLetter"/>
+      <w:lvlText w:val="%5."/>
+      <w:lvlJc w:val="left"/>
+      <w:pPr>
+        <w:ind w:left="3600" w:hanging="360"/>
+      </w:pPr>
+    </w:lvl>
+    <w:lvl w:ilvl="5" w:tplc="0409001B" w:tentative="1">
+      <w:start w:val="1"/>
+      <w:numFmt w:val="lowerRoman"/>
+      <w:lvlText w:val="%6."/>
+      <w:lvlJc w:val="right"/>
+      <w:pPr>
+        <w:ind w:left="4320" w:hanging="180"/>
+      </w:pPr>
+    </w:lvl>
+    <w:lvl w:ilvl="6" w:tplc="0409000F" w:tentative="1">
+      <w:start w:val="1"/>
+      <w:numFmt w:val="decimal"/>
+      <w:lvlText w:val="%7."/>
+      <w:lvlJc w:val="left"/>
+      <w:pPr>
+        <w:ind w:left="5040" w:hanging="360"/>
+      </w:pPr>
+    </w:lvl>
+    <w:lvl w:ilvl="7" w:tplc="04090019" w:tentative="1">
+      <w:start w:val="1"/>
+      <w:numFmt w:val="lowerLetter"/>
+      <w:lvlText w:val="%8."/>
+      <w:lvlJc w:val="left"/>
+      <w:pPr>
+        <w:ind w:left="5760" w:hanging="360"/>
+      </w:pPr>
+    </w:lvl>
+    <w:lvl w:ilvl="8" w:tplc="0409001B" w:tentative="1">
+      <w:start w:val="1"/>
+      <w:numFmt w:val="lowerRoman"/>
+      <w:lvlText w:val="%9."/>
+      <w:lvlJc w:val="right"/>
+      <w:pPr>
+        <w:ind w:left="6480" w:hanging="180"/>
+      </w:pPr>
+    </w:lvl>
+  </w:abstractNum>
+  <w:abstractNum w:abstractNumId="24">
     <w:nsid w:val="7DBB5308"/>
     <w:multiLevelType w:val="hybridMultilevel"/>
     <w:tmpl w:val="711A6F2E"/>
@@ -14200,7 +14399,7 @@
     <w:abstractNumId w:val="2"/>
   </w:num>
   <w:num w:numId="18">
-    <w:abstractNumId w:val="23"/>
+    <w:abstractNumId w:val="24"/>
   </w:num>
   <w:num w:numId="19">
     <w:abstractNumId w:val="8"/>
@@ -14219,6 +14418,9 @@
   </w:num>
   <w:num w:numId="24">
     <w:abstractNumId w:val="6"/>
+  </w:num>
+  <w:num w:numId="25">
+    <w:abstractNumId w:val="23"/>
   </w:num>
 </w:numbering>
 </file>

</xml_diff>